<commit_message>
Tecnicas de conteo funciona correctamente, cambio de int a double da como resultado cero errores de calculo
</commit_message>
<xml_diff>
--- a/Taller de matemáticas.docx
+++ b/Taller de matemáticas.docx
@@ -557,8 +557,226 @@
         </w:rPr>
         <w:t>24</w:t>
       </w:r>
+    </w:p>
+    <w:p>
+      <w:pPr>
+        <w:numPr>
+          <w:ilvl w:val="0"/>
+          <w:numId w:val="0"/>
+        </w:numPr>
+        <w:rPr>
+          <w:rFonts w:hint="default"/>
+          <w:b w:val="0"/>
+          <w:bCs w:val="0"/>
+          <w:lang/>
+        </w:rPr>
+      </w:pPr>
+    </w:p>
+    <w:p>
+      <w:pPr>
+        <w:numPr>
+          <w:ilvl w:val="0"/>
+          <w:numId w:val="1"/>
+        </w:numPr>
+        <w:ind w:left="0" w:leftChars="0" w:firstLine="0" w:firstLineChars="0"/>
+        <w:rPr>
+          <w:rFonts w:hint="default"/>
+          <w:b w:val="0"/>
+          <w:bCs w:val="0"/>
+          <w:lang/>
+        </w:rPr>
+      </w:pPr>
+      <w:r>
+        <w:rPr>
+          <w:rFonts w:hint="default"/>
+          <w:b w:val="0"/>
+          <w:bCs w:val="0"/>
+          <w:lang/>
+        </w:rPr>
+        <w:t xml:space="preserve">  </w:t>
+      </w:r>
+    </w:p>
+    <w:p>
+      <w:pPr>
+        <w:numPr>
+          <w:numId w:val="0"/>
+        </w:numPr>
+        <w:ind w:leftChars="0" w:firstLine="420" w:firstLineChars="0"/>
+        <w:rPr>
+          <w:rFonts w:hint="default"/>
+          <w:b w:val="0"/>
+          <w:bCs w:val="0"/>
+          <w:lang/>
+        </w:rPr>
+      </w:pPr>
+      <w:r>
+        <w:rPr>
+          <w:rFonts w:hint="default"/>
+          <w:b w:val="0"/>
+          <w:bCs w:val="0"/>
+          <w:lang/>
+        </w:rPr>
+        <w:t>X: 4</w:t>
+      </w:r>
+    </w:p>
+    <w:p>
+      <w:pPr>
+        <w:numPr>
+          <w:numId w:val="0"/>
+        </w:numPr>
+        <w:ind w:leftChars="0" w:firstLine="420" w:firstLineChars="0"/>
+        <w:rPr>
+          <w:rFonts w:hint="default"/>
+          <w:b w:val="0"/>
+          <w:bCs w:val="0"/>
+          <w:lang/>
+        </w:rPr>
+      </w:pPr>
+      <w:r>
+        <w:rPr>
+          <w:rFonts w:hint="default"/>
+          <w:b w:val="0"/>
+          <w:bCs w:val="0"/>
+          <w:lang/>
+        </w:rPr>
+        <w:t>Y: 3</w:t>
+      </w:r>
+    </w:p>
+    <w:p>
+      <w:pPr>
+        <w:numPr>
+          <w:numId w:val="0"/>
+        </w:numPr>
+        <w:ind w:leftChars="0" w:firstLine="420" w:firstLineChars="0"/>
+        <w:rPr>
+          <w:rFonts w:hint="default"/>
+          <w:b w:val="0"/>
+          <w:bCs w:val="0"/>
+          <w:lang/>
+        </w:rPr>
+      </w:pPr>
+    </w:p>
+    <w:p>
+      <w:pPr>
+        <w:numPr>
+          <w:numId w:val="0"/>
+        </w:numPr>
+        <w:ind w:leftChars="0" w:firstLine="420" w:firstLineChars="0"/>
+        <w:rPr>
+          <w:rFonts w:hint="default"/>
+          <w:b w:val="0"/>
+          <w:bCs w:val="0"/>
+          <w:lang/>
+        </w:rPr>
+      </w:pPr>
+      <w:r>
+        <w:rPr>
+          <w:rFonts w:hint="default"/>
+          <w:b w:val="0"/>
+          <w:bCs w:val="0"/>
+          <w:lang/>
+        </w:rPr>
+        <w:t>Carlos tiene 4 bicicletas y 3 triciclos</w:t>
+      </w:r>
+    </w:p>
+    <w:p>
+      <w:pPr>
+        <w:numPr>
+          <w:numId w:val="0"/>
+        </w:numPr>
+        <w:ind w:leftChars="0" w:firstLine="420" w:firstLineChars="0"/>
+        <w:rPr>
+          <w:rFonts w:hint="default"/>
+          <w:b w:val="0"/>
+          <w:bCs w:val="0"/>
+          <w:lang/>
+        </w:rPr>
+      </w:pPr>
+    </w:p>
+    <w:p>
+      <w:pPr>
+        <w:numPr>
+          <w:numId w:val="0"/>
+        </w:numPr>
+        <w:rPr>
+          <w:rFonts w:hint="default"/>
+          <w:b w:val="0"/>
+          <w:bCs w:val="0"/>
+          <w:lang/>
+        </w:rPr>
+      </w:pPr>
+      <w:r>
+        <w:rPr>
+          <w:rFonts w:hint="default"/>
+          <w:b w:val="0"/>
+          <w:bCs w:val="0"/>
+          <w:lang/>
+        </w:rPr>
+        <w:t>8.</w:t>
+      </w:r>
+    </w:p>
+    <w:p>
+      <w:pPr>
+        <w:numPr>
+          <w:numId w:val="0"/>
+        </w:numPr>
+        <w:ind w:firstLine="420" w:firstLineChars="0"/>
+        <w:rPr>
+          <w:rFonts w:hint="default"/>
+          <w:b w:val="0"/>
+          <w:bCs w:val="0"/>
+          <w:lang/>
+        </w:rPr>
+      </w:pPr>
+      <w:r>
+        <w:rPr>
+          <w:rFonts w:hint="default"/>
+          <w:b w:val="0"/>
+          <w:bCs w:val="0"/>
+          <w:lang/>
+        </w:rPr>
+        <w:t>X: -49.3333</w:t>
+      </w:r>
+    </w:p>
+    <w:p>
+      <w:pPr>
+        <w:numPr>
+          <w:numId w:val="0"/>
+        </w:numPr>
+        <w:ind w:firstLine="420" w:firstLineChars="0"/>
+        <w:jc w:val="left"/>
+        <w:rPr>
+          <w:rFonts w:hint="default"/>
+          <w:b w:val="0"/>
+          <w:bCs w:val="0"/>
+          <w:lang/>
+        </w:rPr>
+      </w:pPr>
+      <w:r>
+        <w:rPr>
+          <w:rFonts w:hint="default"/>
+          <w:b w:val="0"/>
+          <w:bCs w:val="0"/>
+          <w:lang/>
+        </w:rPr>
+        <w:t>Y: 197.333</w:t>
+      </w:r>
       <w:bookmarkStart w:id="0" w:name="_GoBack"/>
       <w:bookmarkEnd w:id="0"/>
+    </w:p>
+    <w:p>
+      <w:pPr>
+        <w:numPr>
+          <w:numId w:val="0"/>
+        </w:numPr>
+        <w:ind w:firstLine="420" w:firstLineChars="0"/>
+        <w:rPr>
+          <w:rFonts w:hint="default"/>
+          <w:b w:val="0"/>
+          <w:bCs w:val="0"/>
+          <w:lang/>
+        </w:rPr>
+      </w:pPr>
     </w:p>
     <w:p>
       <w:pPr>

</xml_diff>